<commit_message>
Working on final report and presentation
</commit_message>
<xml_diff>
--- a/IDC 4942 ~ Capstone/FA2021 Midterm Gantt and WBS.docx
+++ b/IDC 4942 ~ Capstone/FA2021 Midterm Gantt and WBS.docx
@@ -16,7 +16,7 @@
               <a:graphicData uri="http://schemas.openxmlformats.org/drawingml/2006/picture">
                 <pic:pic>
                   <pic:nvPicPr>
-                    <pic:cNvPr descr="/var/folders/z2/nffkq7dd2_s137c3qcd8tfdm0000gn/T/abnerworks.Typora/image-20211101170028365.png" id="22" name="Picture"/>
+                    <pic:cNvPr descr="/var/folders/z2/nffkq7dd2_s137c3qcd8tfdm0000gn/T/abnerworks.Typora/image-20211129131121700.png" id="22" name="Picture"/>
                     <pic:cNvPicPr>
                       <a:picLocks noChangeArrowheads="1" noChangeAspect="1"/>
                     </pic:cNvPicPr>
@@ -61,14 +61,14 @@
       <w:r>
         <w:drawing>
           <wp:inline>
-            <wp:extent cx="5334000" cy="3275263"/>
+            <wp:extent cx="5334000" cy="3281019"/>
             <wp:effectExtent b="0" l="0" r="0" t="0"/>
             <wp:docPr descr="" title="" id="24" name="Picture"/>
             <a:graphic>
               <a:graphicData uri="http://schemas.openxmlformats.org/drawingml/2006/picture">
                 <pic:pic>
                   <pic:nvPicPr>
-                    <pic:cNvPr descr="/var/folders/z2/nffkq7dd2_s137c3qcd8tfdm0000gn/T/abnerworks.Typora/image-20211101170028334.png" id="25" name="Picture"/>
+                    <pic:cNvPr descr="/var/folders/z2/nffkq7dd2_s137c3qcd8tfdm0000gn/T/abnerworks.Typora/image-20211129131121670.png" id="25" name="Picture"/>
                     <pic:cNvPicPr>
                       <a:picLocks noChangeArrowheads="1" noChangeAspect="1"/>
                     </pic:cNvPicPr>
@@ -82,7 +82,7 @@
                   <pic:spPr bwMode="auto">
                     <a:xfrm>
                       <a:off x="0" y="0"/>
-                      <a:ext cx="5334000" cy="3275263"/>
+                      <a:ext cx="5334000" cy="3281019"/>
                     </a:xfrm>
                     <a:prstGeom prst="rect">
                       <a:avLst/>

</xml_diff>

<commit_message>
Finishing up the semester paper
</commit_message>
<xml_diff>
--- a/IDC 4942 ~ Capstone/FA2021 Midterm Gantt and WBS.docx
+++ b/IDC 4942 ~ Capstone/FA2021 Midterm Gantt and WBS.docx
@@ -9,14 +9,14 @@
       <w:r>
         <w:drawing>
           <wp:inline>
-            <wp:extent cx="5334000" cy="2854157"/>
+            <wp:extent cx="5334000" cy="2268609"/>
             <wp:effectExtent b="0" l="0" r="0" t="0"/>
-            <wp:docPr descr="" title="" id="21" name="Picture"/>
+            <wp:docPr descr="" title="" id="1" name="Picture"/>
             <a:graphic>
               <a:graphicData uri="http://schemas.openxmlformats.org/drawingml/2006/picture">
                 <pic:pic>
                   <pic:nvPicPr>
-                    <pic:cNvPr descr="/var/folders/z2/nffkq7dd2_s137c3qcd8tfdm0000gn/T/abnerworks.Typora/image-20211129131121700.png" id="22" name="Picture"/>
+                    <pic:cNvPr descr="/var/folders/2l/fbt5472n7ks1xr82m33g3shw0000gn/T/abnerworks.Typora/image-20211205120446628.png" id="0" name="Picture"/>
                     <pic:cNvPicPr>
                       <a:picLocks noChangeArrowheads="1" noChangeAspect="1"/>
                     </pic:cNvPicPr>
@@ -30,7 +30,7 @@
                   <pic:spPr bwMode="auto">
                     <a:xfrm>
                       <a:off x="0" y="0"/>
-                      <a:ext cx="5334000" cy="2854157"/>
+                      <a:ext cx="5334000" cy="2268609"/>
                     </a:xfrm>
                     <a:prstGeom prst="rect">
                       <a:avLst/>
@@ -61,20 +61,20 @@
       <w:r>
         <w:drawing>
           <wp:inline>
-            <wp:extent cx="5334000" cy="3281019"/>
+            <wp:extent cx="5334000" cy="3275263"/>
             <wp:effectExtent b="0" l="0" r="0" t="0"/>
-            <wp:docPr descr="" title="" id="24" name="Picture"/>
+            <wp:docPr descr="" title="" id="1" name="Picture"/>
             <a:graphic>
               <a:graphicData uri="http://schemas.openxmlformats.org/drawingml/2006/picture">
                 <pic:pic>
                   <pic:nvPicPr>
-                    <pic:cNvPr descr="/var/folders/z2/nffkq7dd2_s137c3qcd8tfdm0000gn/T/abnerworks.Typora/image-20211129131121670.png" id="25" name="Picture"/>
+                    <pic:cNvPr descr="/var/folders/2l/fbt5472n7ks1xr82m33g3shw0000gn/T/abnerworks.Typora/image-20211205120446618.png" id="0" name="Picture"/>
                     <pic:cNvPicPr>
                       <a:picLocks noChangeArrowheads="1" noChangeAspect="1"/>
                     </pic:cNvPicPr>
                   </pic:nvPicPr>
                   <pic:blipFill>
-                    <a:blip r:embed="rId23"/>
+                    <a:blip r:embed="rId21"/>
                     <a:stretch>
                       <a:fillRect/>
                     </a:stretch>
@@ -82,7 +82,7 @@
                   <pic:spPr bwMode="auto">
                     <a:xfrm>
                       <a:off x="0" y="0"/>
-                      <a:ext cx="5334000" cy="3281019"/>
+                      <a:ext cx="5334000" cy="3275263"/>
                     </a:xfrm>
                     <a:prstGeom prst="rect">
                       <a:avLst/>
@@ -147,7 +147,7 @@
 <file path=word/numbering.xml><?xml version="1.0" encoding="utf-8"?>
 <w:numbering xmlns:w="http://schemas.openxmlformats.org/wordprocessingml/2006/main">
   <w:abstractNum w:abstractNumId="990">
-    <w:nsid w:val="A990"/>
+    <w:nsid w:val="2c1ae401"/>
     <w:multiLevelType w:val="multilevel"/>
     <w:lvl w:ilvl="0">
       <w:numFmt w:val="bullet"/>

</xml_diff>